<commit_message>
Fix: Add STM in Gpt Module, but STM only shot once. Add 1000ms Task
</commit_message>
<xml_diff>
--- a/遇到的问题及解决思路.docx
+++ b/遇到的问题及解决思路.docx
@@ -720,8 +720,6 @@
         </w:rPr>
         <w:t>。</w:t>
       </w:r>
-      <w:bookmarkStart w:id="0" w:name="_GoBack"/>
-      <w:bookmarkEnd w:id="0"/>
     </w:p>
     <w:p>
       <w:r>
@@ -768,6 +766,48 @@
     <w:p>
       <w:r>
         <w:rPr>
+          <w:noProof/>
+        </w:rPr>
+        <w:drawing>
+          <wp:inline distT="0" distB="0" distL="0" distR="0" wp14:anchorId="4CB43A4C" wp14:editId="373E888D">
+            <wp:extent cx="5274310" cy="1321435"/>
+            <wp:effectExtent l="0" t="0" r="2540" b="0"/>
+            <wp:docPr id="30" name="图片 30"/>
+            <wp:cNvGraphicFramePr>
+              <a:graphicFrameLocks xmlns:a="http://schemas.openxmlformats.org/drawingml/2006/main" noChangeAspect="1"/>
+            </wp:cNvGraphicFramePr>
+            <a:graphic xmlns:a="http://schemas.openxmlformats.org/drawingml/2006/main">
+              <a:graphicData uri="http://schemas.openxmlformats.org/drawingml/2006/picture">
+                <pic:pic xmlns:pic="http://schemas.openxmlformats.org/drawingml/2006/picture">
+                  <pic:nvPicPr>
+                    <pic:cNvPr id="1" name=""/>
+                    <pic:cNvPicPr/>
+                  </pic:nvPicPr>
+                  <pic:blipFill>
+                    <a:blip r:embed="rId15"/>
+                    <a:stretch>
+                      <a:fillRect/>
+                    </a:stretch>
+                  </pic:blipFill>
+                  <pic:spPr>
+                    <a:xfrm>
+                      <a:off x="0" y="0"/>
+                      <a:ext cx="5274310" cy="1321435"/>
+                    </a:xfrm>
+                    <a:prstGeom prst="rect">
+                      <a:avLst/>
+                    </a:prstGeom>
+                  </pic:spPr>
+                </pic:pic>
+              </a:graphicData>
+            </a:graphic>
+          </wp:inline>
+        </w:drawing>
+      </w:r>
+    </w:p>
+    <w:p>
+      <w:r>
+        <w:rPr>
           <w:rFonts w:hint="eastAsia"/>
         </w:rPr>
         <w:t>另一方面，EB配置上要看一下：</w:t>
@@ -786,6 +826,7 @@
         <w:rPr>
           <w:noProof/>
         </w:rPr>
+        <w:lastRenderedPageBreak/>
         <w:drawing>
           <wp:inline distT="0" distB="0" distL="0" distR="0" wp14:anchorId="4F58CF60" wp14:editId="485EBC1C">
             <wp:extent cx="5274310" cy="2146300"/>
@@ -802,7 +843,7 @@
                     <pic:cNvPicPr/>
                   </pic:nvPicPr>
                   <pic:blipFill>
-                    <a:blip r:embed="rId15"/>
+                    <a:blip r:embed="rId16"/>
                     <a:stretch>
                       <a:fillRect/>
                     </a:stretch>
@@ -828,7 +869,6 @@
         <w:rPr>
           <w:noProof/>
         </w:rPr>
-        <w:lastRenderedPageBreak/>
         <w:drawing>
           <wp:inline distT="0" distB="0" distL="0" distR="0" wp14:anchorId="4FEDC998" wp14:editId="2A02E87E">
             <wp:extent cx="5274310" cy="1763395"/>
@@ -845,7 +885,7 @@
                     <pic:cNvPicPr/>
                   </pic:nvPicPr>
                   <pic:blipFill>
-                    <a:blip r:embed="rId16"/>
+                    <a:blip r:embed="rId17"/>
                     <a:stretch>
                       <a:fillRect/>
                     </a:stretch>
@@ -885,7 +925,7 @@
                     <pic:cNvPicPr/>
                   </pic:nvPicPr>
                   <pic:blipFill>
-                    <a:blip r:embed="rId17"/>
+                    <a:blip r:embed="rId18"/>
                     <a:stretch>
                       <a:fillRect/>
                     </a:stretch>
@@ -911,6 +951,7 @@
         <w:rPr>
           <w:noProof/>
         </w:rPr>
+        <w:lastRenderedPageBreak/>
         <w:drawing>
           <wp:inline distT="0" distB="0" distL="0" distR="0" wp14:anchorId="0A0FEAC7" wp14:editId="39553F18">
             <wp:extent cx="5274310" cy="2079625"/>
@@ -927,7 +968,7 @@
                     <pic:cNvPicPr/>
                   </pic:nvPicPr>
                   <pic:blipFill>
-                    <a:blip r:embed="rId18"/>
+                    <a:blip r:embed="rId19"/>
                     <a:stretch>
                       <a:fillRect/>
                     </a:stretch>
@@ -951,7 +992,6 @@
         <w:rPr>
           <w:noProof/>
         </w:rPr>
-        <w:lastRenderedPageBreak/>
         <w:drawing>
           <wp:inline distT="0" distB="0" distL="0" distR="0" wp14:anchorId="533947DF" wp14:editId="33CDF822">
             <wp:extent cx="5274310" cy="1922145"/>
@@ -968,7 +1008,7 @@
                     <pic:cNvPicPr/>
                   </pic:nvPicPr>
                   <pic:blipFill>
-                    <a:blip r:embed="rId19"/>
+                    <a:blip r:embed="rId20"/>
                     <a:stretch>
                       <a:fillRect/>
                     </a:stretch>
@@ -1008,7 +1048,7 @@
                     <pic:cNvPicPr/>
                   </pic:nvPicPr>
                   <pic:blipFill>
-                    <a:blip r:embed="rId20"/>
+                    <a:blip r:embed="rId21"/>
                     <a:stretch>
                       <a:fillRect/>
                     </a:stretch>
@@ -1048,7 +1088,7 @@
                     <pic:cNvPicPr/>
                   </pic:nvPicPr>
                   <pic:blipFill>
-                    <a:blip r:embed="rId21"/>
+                    <a:blip r:embed="rId22"/>
                     <a:stretch>
                       <a:fillRect/>
                     </a:stretch>
@@ -1088,7 +1128,7 @@
                     <pic:cNvPicPr/>
                   </pic:nvPicPr>
                   <pic:blipFill>
-                    <a:blip r:embed="rId22"/>
+                    <a:blip r:embed="rId23"/>
                     <a:stretch>
                       <a:fillRect/>
                     </a:stretch>
@@ -1112,6 +1152,7 @@
         <w:rPr>
           <w:noProof/>
         </w:rPr>
+        <w:lastRenderedPageBreak/>
         <w:drawing>
           <wp:inline distT="0" distB="0" distL="0" distR="0" wp14:anchorId="71DEB6C0" wp14:editId="73CCAC34">
             <wp:extent cx="5274310" cy="1857375"/>
@@ -1128,7 +1169,7 @@
                     <pic:cNvPicPr/>
                   </pic:nvPicPr>
                   <pic:blipFill>
-                    <a:blip r:embed="rId23"/>
+                    <a:blip r:embed="rId24"/>
                     <a:stretch>
                       <a:fillRect/>
                     </a:stretch>
@@ -1152,7 +1193,6 @@
         <w:rPr>
           <w:noProof/>
         </w:rPr>
-        <w:lastRenderedPageBreak/>
         <w:drawing>
           <wp:inline distT="0" distB="0" distL="0" distR="0" wp14:anchorId="5476F7E4" wp14:editId="386F9302">
             <wp:extent cx="5274310" cy="1711325"/>
@@ -1169,7 +1209,7 @@
                     <pic:cNvPicPr/>
                   </pic:nvPicPr>
                   <pic:blipFill>
-                    <a:blip r:embed="rId24"/>
+                    <a:blip r:embed="rId25"/>
                     <a:stretch>
                       <a:fillRect/>
                     </a:stretch>
@@ -1209,7 +1249,7 @@
                     <pic:cNvPicPr/>
                   </pic:nvPicPr>
                   <pic:blipFill>
-                    <a:blip r:embed="rId25"/>
+                    <a:blip r:embed="rId26"/>
                     <a:stretch>
                       <a:fillRect/>
                     </a:stretch>
@@ -1249,7 +1289,7 @@
                     <pic:cNvPicPr/>
                   </pic:nvPicPr>
                   <pic:blipFill>
-                    <a:blip r:embed="rId26"/>
+                    <a:blip r:embed="rId27"/>
                     <a:stretch>
                       <a:fillRect/>
                     </a:stretch>
@@ -1289,7 +1329,7 @@
                     <pic:cNvPicPr/>
                   </pic:nvPicPr>
                   <pic:blipFill>
-                    <a:blip r:embed="rId27"/>
+                    <a:blip r:embed="rId28"/>
                     <a:stretch>
                       <a:fillRect/>
                     </a:stretch>
@@ -1349,6 +1389,7 @@
         <w:rPr>
           <w:noProof/>
         </w:rPr>
+        <w:lastRenderedPageBreak/>
         <w:drawing>
           <wp:inline distT="0" distB="0" distL="0" distR="0" wp14:anchorId="612BF408" wp14:editId="53DCA614">
             <wp:extent cx="5274310" cy="1951355"/>
@@ -1365,7 +1406,7 @@
                     <pic:cNvPicPr/>
                   </pic:nvPicPr>
                   <pic:blipFill>
-                    <a:blip r:embed="rId28"/>
+                    <a:blip r:embed="rId29"/>
                     <a:stretch>
                       <a:fillRect/>
                     </a:stretch>
@@ -1388,7 +1429,6 @@
     </w:p>
     <w:p>
       <w:r>
-        <w:lastRenderedPageBreak/>
         <w:t>7  8  9</w:t>
       </w:r>
       <w:r>
@@ -1428,7 +1468,7 @@
                     <pic:cNvPicPr/>
                   </pic:nvPicPr>
                   <pic:blipFill>
-                    <a:blip r:embed="rId29"/>
+                    <a:blip r:embed="rId30"/>
                     <a:stretch>
                       <a:fillRect/>
                     </a:stretch>
@@ -1468,7 +1508,7 @@
                     <pic:cNvPicPr/>
                   </pic:nvPicPr>
                   <pic:blipFill>
-                    <a:blip r:embed="rId30"/>
+                    <a:blip r:embed="rId31"/>
                     <a:stretch>
                       <a:fillRect/>
                     </a:stretch>
@@ -1508,7 +1548,7 @@
                     <pic:cNvPicPr/>
                   </pic:nvPicPr>
                   <pic:blipFill>
-                    <a:blip r:embed="rId31"/>
+                    <a:blip r:embed="rId32"/>
                     <a:stretch>
                       <a:fillRect/>
                     </a:stretch>
@@ -1544,13 +1584,7 @@
         <w:t>MHZ的。</w:t>
       </w:r>
     </w:p>
-    <w:p>
-      <w:pPr>
-        <w:rPr>
-          <w:rFonts w:hint="eastAsia"/>
-        </w:rPr>
-      </w:pPr>
-    </w:p>
+    <w:p/>
     <w:p>
       <w:r>
         <w:rPr>
@@ -1560,15 +1594,11 @@
       </w:r>
     </w:p>
     <w:p>
-      <w:pPr>
-        <w:rPr>
-          <w:rFonts w:hint="eastAsia"/>
-        </w:rPr>
-      </w:pPr>
-      <w:r>
-        <w:rPr>
-          <w:noProof/>
-        </w:rPr>
+      <w:r>
+        <w:rPr>
+          <w:noProof/>
+        </w:rPr>
+        <w:lastRenderedPageBreak/>
         <w:drawing>
           <wp:inline distT="0" distB="0" distL="0" distR="0" wp14:anchorId="02CF0187" wp14:editId="10036CF2">
             <wp:extent cx="5274310" cy="1829435"/>
@@ -1585,7 +1615,7 @@
                     <pic:cNvPicPr/>
                   </pic:nvPicPr>
                   <pic:blipFill>
-                    <a:blip r:embed="rId32"/>
+                    <a:blip r:embed="rId33"/>
                     <a:stretch>
                       <a:fillRect/>
                     </a:stretch>
@@ -1606,6 +1636,901 @@
         </w:drawing>
       </w:r>
     </w:p>
+    <w:p/>
+    <w:p>
+      <w:r>
+        <w:rPr>
+          <w:rFonts w:hint="eastAsia"/>
+        </w:rPr>
+        <w:t>我设置的时钟是5</w:t>
+      </w:r>
+      <w:r>
+        <w:t>0</w:t>
+      </w:r>
+      <w:r>
+        <w:rPr>
+          <w:rFonts w:hint="eastAsia"/>
+        </w:rPr>
+        <w:t>MHZ，但是文档里说，应该是2</w:t>
+      </w:r>
+      <w:r>
+        <w:t>5</w:t>
+      </w:r>
+      <w:r>
+        <w:rPr>
+          <w:rFonts w:hint="eastAsia"/>
+        </w:rPr>
+        <w:t>MHZ</w:t>
+      </w:r>
+    </w:p>
+    <w:p>
+      <w:r>
+        <w:rPr>
+          <w:noProof/>
+        </w:rPr>
+        <w:drawing>
+          <wp:inline distT="0" distB="0" distL="0" distR="0" wp14:anchorId="5B26E89A" wp14:editId="50ACE6AF">
+            <wp:extent cx="5274310" cy="1270635"/>
+            <wp:effectExtent l="0" t="0" r="2540" b="5715"/>
+            <wp:docPr id="31" name="图片 31"/>
+            <wp:cNvGraphicFramePr>
+              <a:graphicFrameLocks xmlns:a="http://schemas.openxmlformats.org/drawingml/2006/main" noChangeAspect="1"/>
+            </wp:cNvGraphicFramePr>
+            <a:graphic xmlns:a="http://schemas.openxmlformats.org/drawingml/2006/main">
+              <a:graphicData uri="http://schemas.openxmlformats.org/drawingml/2006/picture">
+                <pic:pic xmlns:pic="http://schemas.openxmlformats.org/drawingml/2006/picture">
+                  <pic:nvPicPr>
+                    <pic:cNvPr id="1" name=""/>
+                    <pic:cNvPicPr/>
+                  </pic:nvPicPr>
+                  <pic:blipFill>
+                    <a:blip r:embed="rId34"/>
+                    <a:stretch>
+                      <a:fillRect/>
+                    </a:stretch>
+                  </pic:blipFill>
+                  <pic:spPr>
+                    <a:xfrm>
+                      <a:off x="0" y="0"/>
+                      <a:ext cx="5274310" cy="1270635"/>
+                    </a:xfrm>
+                    <a:prstGeom prst="rect">
+                      <a:avLst/>
+                    </a:prstGeom>
+                  </pic:spPr>
+                </pic:pic>
+              </a:graphicData>
+            </a:graphic>
+          </wp:inline>
+        </w:drawing>
+      </w:r>
+    </w:p>
+    <w:p/>
+    <w:p>
+      <w:r>
+        <w:rPr>
+          <w:rFonts w:hint="eastAsia"/>
+        </w:rPr>
+        <w:t>定时器：</w:t>
+      </w:r>
+    </w:p>
+    <w:p>
+      <w:r>
+        <w:rPr>
+          <w:rFonts w:hint="eastAsia"/>
+        </w:rPr>
+        <w:t>又配了一个定时器STM</w:t>
+      </w:r>
+      <w:r>
+        <w:t>0</w:t>
+      </w:r>
+      <w:r>
+        <w:rPr>
+          <w:rFonts w:hint="eastAsia"/>
+        </w:rPr>
+        <w:t>，之前有一个PIT</w:t>
+      </w:r>
+      <w:r>
+        <w:t>0</w:t>
+      </w:r>
+    </w:p>
+    <w:p>
+      <w:r>
+        <w:rPr>
+          <w:rFonts w:hint="eastAsia"/>
+        </w:rPr>
+        <w:t>打开了MCU模块里面的外设时钟使能，Platform里面的中断使能，和中断函数。</w:t>
+      </w:r>
+    </w:p>
+    <w:p>
+      <w:r>
+        <w:rPr>
+          <w:rFonts w:hint="eastAsia"/>
+        </w:rPr>
+        <w:t>使用了STM</w:t>
+      </w:r>
+      <w:r>
+        <w:t>0</w:t>
+      </w:r>
+      <w:r>
+        <w:rPr>
+          <w:rFonts w:hint="eastAsia"/>
+        </w:rPr>
+        <w:t>专用的时钟。分频4</w:t>
+      </w:r>
+      <w:r>
+        <w:t>0</w:t>
+      </w:r>
+      <w:r>
+        <w:rPr>
+          <w:rFonts w:hint="eastAsia"/>
+        </w:rPr>
+        <w:t>，得到1MHZ的频率。</w:t>
+      </w:r>
+    </w:p>
+    <w:p>
+      <w:pPr>
+        <w:rPr>
+          <w:rFonts w:hint="eastAsia"/>
+        </w:rPr>
+      </w:pPr>
+      <w:r>
+        <w:rPr>
+          <w:rFonts w:hint="eastAsia"/>
+        </w:rPr>
+        <w:t>但运行</w:t>
+      </w:r>
+    </w:p>
+    <w:p>
+      <w:pPr>
+        <w:widowControl/>
+        <w:shd w:val="clear" w:color="auto" w:fill="1E1E1E"/>
+        <w:spacing w:line="285" w:lineRule="atLeast"/>
+        <w:jc w:val="left"/>
+        <w:rPr>
+          <w:rFonts w:ascii="Consolas" w:eastAsia="宋体" w:hAnsi="Consolas" w:cs="宋体" w:hint="eastAsia"/>
+          <w:color w:val="D4D4D4"/>
+          <w:kern w:val="0"/>
+          <w:szCs w:val="21"/>
+        </w:rPr>
+      </w:pPr>
+      <w:proofErr w:type="spellStart"/>
+      <w:r>
+        <w:rPr>
+          <w:rFonts w:ascii="Consolas" w:eastAsia="宋体" w:hAnsi="Consolas" w:cs="宋体"/>
+          <w:color w:val="DCDCAA"/>
+          <w:kern w:val="0"/>
+          <w:szCs w:val="21"/>
+        </w:rPr>
+        <w:t>Stm_Ip_</w:t>
+      </w:r>
+      <w:proofErr w:type="gramStart"/>
+      <w:r>
+        <w:rPr>
+          <w:rFonts w:ascii="Consolas" w:eastAsia="宋体" w:hAnsi="Consolas" w:cs="宋体"/>
+          <w:color w:val="DCDCAA"/>
+          <w:kern w:val="0"/>
+          <w:szCs w:val="21"/>
+        </w:rPr>
+        <w:t>Init</w:t>
+      </w:r>
+      <w:proofErr w:type="spellEnd"/>
+      <w:r>
+        <w:rPr>
+          <w:rFonts w:ascii="Consolas" w:eastAsia="宋体" w:hAnsi="Consolas" w:cs="宋体" w:hint="eastAsia"/>
+          <w:color w:val="DCDCAA"/>
+          <w:kern w:val="0"/>
+          <w:szCs w:val="21"/>
+        </w:rPr>
+        <w:t>(</w:t>
+      </w:r>
+      <w:proofErr w:type="gramEnd"/>
+      <w:r>
+        <w:rPr>
+          <w:rFonts w:ascii="Consolas" w:eastAsia="宋体" w:hAnsi="Consolas" w:cs="宋体"/>
+          <w:color w:val="DCDCAA"/>
+          <w:kern w:val="0"/>
+          <w:szCs w:val="21"/>
+        </w:rPr>
+        <w:t>)</w:t>
+      </w:r>
+    </w:p>
+    <w:p>
+      <w:r>
+        <w:rPr>
+          <w:rFonts w:hint="eastAsia"/>
+        </w:rPr>
+        <w:t>函数的时候，进入</w:t>
+      </w:r>
+      <w:proofErr w:type="spellStart"/>
+      <w:r>
+        <w:rPr>
+          <w:rFonts w:hint="eastAsia"/>
+        </w:rPr>
+        <w:t>hardfault</w:t>
+      </w:r>
+      <w:proofErr w:type="spellEnd"/>
+      <w:r>
+        <w:rPr>
+          <w:rFonts w:hint="eastAsia"/>
+        </w:rPr>
+        <w:t>，如下：</w:t>
+      </w:r>
+    </w:p>
+    <w:p>
+      <w:r>
+        <w:rPr>
+          <w:noProof/>
+        </w:rPr>
+        <w:drawing>
+          <wp:inline distT="0" distB="0" distL="0" distR="0" wp14:anchorId="4335C25F" wp14:editId="50E7E73D">
+            <wp:extent cx="5274310" cy="1847215"/>
+            <wp:effectExtent l="0" t="0" r="2540" b="635"/>
+            <wp:docPr id="32" name="图片 32"/>
+            <wp:cNvGraphicFramePr>
+              <a:graphicFrameLocks xmlns:a="http://schemas.openxmlformats.org/drawingml/2006/main" noChangeAspect="1"/>
+            </wp:cNvGraphicFramePr>
+            <a:graphic xmlns:a="http://schemas.openxmlformats.org/drawingml/2006/main">
+              <a:graphicData uri="http://schemas.openxmlformats.org/drawingml/2006/picture">
+                <pic:pic xmlns:pic="http://schemas.openxmlformats.org/drawingml/2006/picture">
+                  <pic:nvPicPr>
+                    <pic:cNvPr id="1" name=""/>
+                    <pic:cNvPicPr/>
+                  </pic:nvPicPr>
+                  <pic:blipFill>
+                    <a:blip r:embed="rId35"/>
+                    <a:stretch>
+                      <a:fillRect/>
+                    </a:stretch>
+                  </pic:blipFill>
+                  <pic:spPr>
+                    <a:xfrm>
+                      <a:off x="0" y="0"/>
+                      <a:ext cx="5274310" cy="1847215"/>
+                    </a:xfrm>
+                    <a:prstGeom prst="rect">
+                      <a:avLst/>
+                    </a:prstGeom>
+                  </pic:spPr>
+                </pic:pic>
+              </a:graphicData>
+            </a:graphic>
+          </wp:inline>
+        </w:drawing>
+      </w:r>
+    </w:p>
+    <w:p>
+      <w:r>
+        <w:rPr>
+          <w:noProof/>
+        </w:rPr>
+        <w:drawing>
+          <wp:inline distT="0" distB="0" distL="0" distR="0" wp14:anchorId="185A435B" wp14:editId="17FC94A5">
+            <wp:extent cx="5274310" cy="899160"/>
+            <wp:effectExtent l="0" t="0" r="2540" b="0"/>
+            <wp:docPr id="33" name="图片 33"/>
+            <wp:cNvGraphicFramePr>
+              <a:graphicFrameLocks xmlns:a="http://schemas.openxmlformats.org/drawingml/2006/main" noChangeAspect="1"/>
+            </wp:cNvGraphicFramePr>
+            <a:graphic xmlns:a="http://schemas.openxmlformats.org/drawingml/2006/main">
+              <a:graphicData uri="http://schemas.openxmlformats.org/drawingml/2006/picture">
+                <pic:pic xmlns:pic="http://schemas.openxmlformats.org/drawingml/2006/picture">
+                  <pic:nvPicPr>
+                    <pic:cNvPr id="1" name=""/>
+                    <pic:cNvPicPr/>
+                  </pic:nvPicPr>
+                  <pic:blipFill>
+                    <a:blip r:embed="rId36"/>
+                    <a:stretch>
+                      <a:fillRect/>
+                    </a:stretch>
+                  </pic:blipFill>
+                  <pic:spPr>
+                    <a:xfrm>
+                      <a:off x="0" y="0"/>
+                      <a:ext cx="5274310" cy="899160"/>
+                    </a:xfrm>
+                    <a:prstGeom prst="rect">
+                      <a:avLst/>
+                    </a:prstGeom>
+                  </pic:spPr>
+                </pic:pic>
+              </a:graphicData>
+            </a:graphic>
+          </wp:inline>
+        </w:drawing>
+      </w:r>
+    </w:p>
+    <w:p>
+      <w:r>
+        <w:rPr>
+          <w:rFonts w:hint="eastAsia"/>
+        </w:rPr>
+        <w:t>进入</w:t>
+      </w:r>
+      <w:proofErr w:type="spellStart"/>
+      <w:r>
+        <w:rPr>
+          <w:rFonts w:hint="eastAsia"/>
+        </w:rPr>
+        <w:t>Gpt</w:t>
+      </w:r>
+      <w:r>
+        <w:t>_Init</w:t>
+      </w:r>
+      <w:proofErr w:type="spellEnd"/>
+      <w:r>
+        <w:t>()</w:t>
+      </w:r>
+      <w:r>
+        <w:rPr>
+          <w:rFonts w:hint="eastAsia"/>
+        </w:rPr>
+        <w:t>看了一下，发现这个函数在里面有执行，也就是说，不需要我自己手动调用。</w:t>
+      </w:r>
+    </w:p>
+    <w:p/>
+    <w:p>
+      <w:r>
+        <w:rPr>
+          <w:rFonts w:hint="eastAsia"/>
+        </w:rPr>
+        <w:lastRenderedPageBreak/>
+        <w:t>删除了这个初始化的函数之后，又进了</w:t>
+      </w:r>
+      <w:proofErr w:type="spellStart"/>
+      <w:r>
+        <w:rPr>
+          <w:rFonts w:hint="eastAsia"/>
+        </w:rPr>
+        <w:t>hardfault</w:t>
+      </w:r>
+      <w:proofErr w:type="spellEnd"/>
+    </w:p>
+    <w:p>
+      <w:r>
+        <w:rPr>
+          <w:noProof/>
+        </w:rPr>
+        <w:drawing>
+          <wp:inline distT="0" distB="0" distL="0" distR="0" wp14:anchorId="0AD8723C" wp14:editId="28BF6081">
+            <wp:extent cx="5274310" cy="2287270"/>
+            <wp:effectExtent l="0" t="0" r="2540" b="0"/>
+            <wp:docPr id="34" name="图片 34"/>
+            <wp:cNvGraphicFramePr>
+              <a:graphicFrameLocks xmlns:a="http://schemas.openxmlformats.org/drawingml/2006/main" noChangeAspect="1"/>
+            </wp:cNvGraphicFramePr>
+            <a:graphic xmlns:a="http://schemas.openxmlformats.org/drawingml/2006/main">
+              <a:graphicData uri="http://schemas.openxmlformats.org/drawingml/2006/picture">
+                <pic:pic xmlns:pic="http://schemas.openxmlformats.org/drawingml/2006/picture">
+                  <pic:nvPicPr>
+                    <pic:cNvPr id="1" name=""/>
+                    <pic:cNvPicPr/>
+                  </pic:nvPicPr>
+                  <pic:blipFill>
+                    <a:blip r:embed="rId37"/>
+                    <a:stretch>
+                      <a:fillRect/>
+                    </a:stretch>
+                  </pic:blipFill>
+                  <pic:spPr>
+                    <a:xfrm>
+                      <a:off x="0" y="0"/>
+                      <a:ext cx="5274310" cy="2287270"/>
+                    </a:xfrm>
+                    <a:prstGeom prst="rect">
+                      <a:avLst/>
+                    </a:prstGeom>
+                  </pic:spPr>
+                </pic:pic>
+              </a:graphicData>
+            </a:graphic>
+          </wp:inline>
+        </w:drawing>
+      </w:r>
+    </w:p>
+    <w:p>
+      <w:pPr>
+        <w:rPr>
+          <w:rFonts w:ascii="Consolas" w:hAnsi="Consolas" w:cs="Consolas"/>
+          <w:color w:val="000000"/>
+          <w:kern w:val="0"/>
+          <w:sz w:val="20"/>
+          <w:szCs w:val="20"/>
+          <w:shd w:val="clear" w:color="auto" w:fill="DBEBCC"/>
+        </w:rPr>
+      </w:pPr>
+      <w:r>
+        <w:rPr>
+          <w:rFonts w:ascii="Consolas" w:hAnsi="Consolas" w:cs="Consolas"/>
+          <w:color w:val="000000"/>
+          <w:kern w:val="0"/>
+          <w:sz w:val="20"/>
+          <w:szCs w:val="20"/>
+          <w:shd w:val="clear" w:color="auto" w:fill="DBEBCC"/>
+        </w:rPr>
+        <w:t>Stm_Ip_</w:t>
+      </w:r>
+      <w:proofErr w:type="gramStart"/>
+      <w:r>
+        <w:rPr>
+          <w:rFonts w:ascii="Consolas" w:hAnsi="Consolas" w:cs="Consolas"/>
+          <w:color w:val="000000"/>
+          <w:kern w:val="0"/>
+          <w:sz w:val="20"/>
+          <w:szCs w:val="20"/>
+          <w:shd w:val="clear" w:color="auto" w:fill="DBEBCC"/>
+        </w:rPr>
+        <w:t>StartTimer(</w:t>
+      </w:r>
+      <w:proofErr w:type="gramEnd"/>
+      <w:r>
+        <w:rPr>
+          <w:rFonts w:ascii="Consolas" w:hAnsi="Consolas" w:cs="Consolas"/>
+          <w:color w:val="000000"/>
+          <w:kern w:val="0"/>
+          <w:sz w:val="20"/>
+          <w:szCs w:val="20"/>
+          <w:shd w:val="clear" w:color="auto" w:fill="DBEBCC"/>
+        </w:rPr>
+        <w:t>GptConf_GptChannelConfiguration_GptChannelConfiguration_STM0, 1000);</w:t>
+      </w:r>
+    </w:p>
+    <w:p>
+      <w:pPr>
+        <w:rPr>
+          <w:rFonts w:ascii="Consolas" w:hAnsi="Consolas" w:cs="Consolas"/>
+          <w:color w:val="000000"/>
+          <w:kern w:val="0"/>
+          <w:sz w:val="20"/>
+          <w:szCs w:val="20"/>
+          <w:shd w:val="clear" w:color="auto" w:fill="DBEBCC"/>
+        </w:rPr>
+      </w:pPr>
+      <w:r>
+        <w:rPr>
+          <w:rFonts w:ascii="Consolas" w:hAnsi="Consolas" w:cs="Consolas" w:hint="eastAsia"/>
+          <w:color w:val="000000"/>
+          <w:kern w:val="0"/>
+          <w:sz w:val="20"/>
+          <w:szCs w:val="20"/>
+          <w:shd w:val="clear" w:color="auto" w:fill="DBEBCC"/>
+        </w:rPr>
+        <w:t>这个函数也不能调用？</w:t>
+      </w:r>
+    </w:p>
+    <w:p>
+      <w:pPr>
+        <w:rPr>
+          <w:rFonts w:ascii="Consolas" w:hAnsi="Consolas" w:cs="Consolas" w:hint="eastAsia"/>
+          <w:color w:val="000000"/>
+          <w:kern w:val="0"/>
+          <w:sz w:val="20"/>
+          <w:szCs w:val="20"/>
+          <w:shd w:val="clear" w:color="auto" w:fill="DBEBCC"/>
+        </w:rPr>
+      </w:pPr>
+    </w:p>
+    <w:p>
+      <w:r>
+        <w:rPr>
+          <w:noProof/>
+        </w:rPr>
+        <w:drawing>
+          <wp:inline distT="0" distB="0" distL="0" distR="0" wp14:anchorId="57548E56" wp14:editId="2FBC36F0">
+            <wp:extent cx="5274310" cy="852805"/>
+            <wp:effectExtent l="0" t="0" r="2540" b="4445"/>
+            <wp:docPr id="35" name="图片 35"/>
+            <wp:cNvGraphicFramePr>
+              <a:graphicFrameLocks xmlns:a="http://schemas.openxmlformats.org/drawingml/2006/main" noChangeAspect="1"/>
+            </wp:cNvGraphicFramePr>
+            <a:graphic xmlns:a="http://schemas.openxmlformats.org/drawingml/2006/main">
+              <a:graphicData uri="http://schemas.openxmlformats.org/drawingml/2006/picture">
+                <pic:pic xmlns:pic="http://schemas.openxmlformats.org/drawingml/2006/picture">
+                  <pic:nvPicPr>
+                    <pic:cNvPr id="1" name=""/>
+                    <pic:cNvPicPr/>
+                  </pic:nvPicPr>
+                  <pic:blipFill>
+                    <a:blip r:embed="rId38"/>
+                    <a:stretch>
+                      <a:fillRect/>
+                    </a:stretch>
+                  </pic:blipFill>
+                  <pic:spPr>
+                    <a:xfrm>
+                      <a:off x="0" y="0"/>
+                      <a:ext cx="5274310" cy="852805"/>
+                    </a:xfrm>
+                    <a:prstGeom prst="rect">
+                      <a:avLst/>
+                    </a:prstGeom>
+                  </pic:spPr>
+                </pic:pic>
+              </a:graphicData>
+            </a:graphic>
+          </wp:inline>
+        </w:drawing>
+      </w:r>
+    </w:p>
+    <w:p>
+      <w:r>
+        <w:rPr>
+          <w:rFonts w:hint="eastAsia"/>
+        </w:rPr>
+        <w:t>问题出在这个函数的第一个参数了，这个宏的值是1，这是不应该的。导致了错误。</w:t>
+      </w:r>
+    </w:p>
+    <w:p/>
+    <w:p>
+      <w:r>
+        <w:rPr>
+          <w:rFonts w:hint="eastAsia"/>
+        </w:rPr>
+        <w:t>原因如下：</w:t>
+      </w:r>
+    </w:p>
+    <w:p>
+      <w:r>
+        <w:rPr>
+          <w:noProof/>
+        </w:rPr>
+        <w:drawing>
+          <wp:inline distT="0" distB="0" distL="0" distR="0" wp14:anchorId="1FB3F132" wp14:editId="00B1FA3F">
+            <wp:extent cx="5274310" cy="2814320"/>
+            <wp:effectExtent l="0" t="0" r="2540" b="5080"/>
+            <wp:docPr id="36" name="图片 36"/>
+            <wp:cNvGraphicFramePr>
+              <a:graphicFrameLocks xmlns:a="http://schemas.openxmlformats.org/drawingml/2006/main" noChangeAspect="1"/>
+            </wp:cNvGraphicFramePr>
+            <a:graphic xmlns:a="http://schemas.openxmlformats.org/drawingml/2006/main">
+              <a:graphicData uri="http://schemas.openxmlformats.org/drawingml/2006/picture">
+                <pic:pic xmlns:pic="http://schemas.openxmlformats.org/drawingml/2006/picture">
+                  <pic:nvPicPr>
+                    <pic:cNvPr id="1" name=""/>
+                    <pic:cNvPicPr/>
+                  </pic:nvPicPr>
+                  <pic:blipFill>
+                    <a:blip r:embed="rId39"/>
+                    <a:stretch>
+                      <a:fillRect/>
+                    </a:stretch>
+                  </pic:blipFill>
+                  <pic:spPr>
+                    <a:xfrm>
+                      <a:off x="0" y="0"/>
+                      <a:ext cx="5274310" cy="2814320"/>
+                    </a:xfrm>
+                    <a:prstGeom prst="rect">
+                      <a:avLst/>
+                    </a:prstGeom>
+                  </pic:spPr>
+                </pic:pic>
+              </a:graphicData>
+            </a:graphic>
+          </wp:inline>
+        </w:drawing>
+      </w:r>
+    </w:p>
+    <w:p>
+      <w:r>
+        <w:rPr>
+          <w:noProof/>
+        </w:rPr>
+        <w:lastRenderedPageBreak/>
+        <w:drawing>
+          <wp:inline distT="0" distB="0" distL="0" distR="0" wp14:anchorId="48D3D4BC" wp14:editId="6DAABB1C">
+            <wp:extent cx="5274310" cy="950595"/>
+            <wp:effectExtent l="0" t="0" r="2540" b="1905"/>
+            <wp:docPr id="37" name="图片 37"/>
+            <wp:cNvGraphicFramePr>
+              <a:graphicFrameLocks xmlns:a="http://schemas.openxmlformats.org/drawingml/2006/main" noChangeAspect="1"/>
+            </wp:cNvGraphicFramePr>
+            <a:graphic xmlns:a="http://schemas.openxmlformats.org/drawingml/2006/main">
+              <a:graphicData uri="http://schemas.openxmlformats.org/drawingml/2006/picture">
+                <pic:pic xmlns:pic="http://schemas.openxmlformats.org/drawingml/2006/picture">
+                  <pic:nvPicPr>
+                    <pic:cNvPr id="1" name=""/>
+                    <pic:cNvPicPr/>
+                  </pic:nvPicPr>
+                  <pic:blipFill>
+                    <a:blip r:embed="rId40"/>
+                    <a:stretch>
+                      <a:fillRect/>
+                    </a:stretch>
+                  </pic:blipFill>
+                  <pic:spPr>
+                    <a:xfrm>
+                      <a:off x="0" y="0"/>
+                      <a:ext cx="5274310" cy="950595"/>
+                    </a:xfrm>
+                    <a:prstGeom prst="rect">
+                      <a:avLst/>
+                    </a:prstGeom>
+                  </pic:spPr>
+                </pic:pic>
+              </a:graphicData>
+            </a:graphic>
+          </wp:inline>
+        </w:drawing>
+      </w:r>
+    </w:p>
+    <w:p>
+      <w:r>
+        <w:rPr>
+          <w:noProof/>
+        </w:rPr>
+        <w:drawing>
+          <wp:inline distT="0" distB="0" distL="0" distR="0" wp14:anchorId="6C69530B" wp14:editId="078ED734">
+            <wp:extent cx="5274310" cy="1163955"/>
+            <wp:effectExtent l="0" t="0" r="2540" b="0"/>
+            <wp:docPr id="38" name="图片 38"/>
+            <wp:cNvGraphicFramePr>
+              <a:graphicFrameLocks xmlns:a="http://schemas.openxmlformats.org/drawingml/2006/main" noChangeAspect="1"/>
+            </wp:cNvGraphicFramePr>
+            <a:graphic xmlns:a="http://schemas.openxmlformats.org/drawingml/2006/main">
+              <a:graphicData uri="http://schemas.openxmlformats.org/drawingml/2006/picture">
+                <pic:pic xmlns:pic="http://schemas.openxmlformats.org/drawingml/2006/picture">
+                  <pic:nvPicPr>
+                    <pic:cNvPr id="1" name=""/>
+                    <pic:cNvPicPr/>
+                  </pic:nvPicPr>
+                  <pic:blipFill>
+                    <a:blip r:embed="rId41"/>
+                    <a:stretch>
+                      <a:fillRect/>
+                    </a:stretch>
+                  </pic:blipFill>
+                  <pic:spPr>
+                    <a:xfrm>
+                      <a:off x="0" y="0"/>
+                      <a:ext cx="5274310" cy="1163955"/>
+                    </a:xfrm>
+                    <a:prstGeom prst="rect">
+                      <a:avLst/>
+                    </a:prstGeom>
+                  </pic:spPr>
+                </pic:pic>
+              </a:graphicData>
+            </a:graphic>
+          </wp:inline>
+        </w:drawing>
+      </w:r>
+    </w:p>
+    <w:p>
+      <w:pPr>
+        <w:rPr>
+          <w:rFonts w:hint="eastAsia"/>
+        </w:rPr>
+      </w:pPr>
+      <w:r>
+        <w:rPr>
+          <w:rFonts w:hint="eastAsia"/>
+        </w:rPr>
+        <w:t>这个1是那个宏传进来的。</w:t>
+      </w:r>
+    </w:p>
+    <w:p>
+      <w:r>
+        <w:rPr>
+          <w:rFonts w:ascii="Consolas" w:hAnsi="Consolas" w:cs="Consolas"/>
+          <w:color w:val="000000"/>
+          <w:kern w:val="0"/>
+          <w:sz w:val="20"/>
+          <w:szCs w:val="20"/>
+          <w:shd w:val="clear" w:color="auto" w:fill="DBEBCC"/>
+        </w:rPr>
+        <w:t>GptConf_GptChannelConfiguration_GptChannelConfiguration_STM0</w:t>
+      </w:r>
+    </w:p>
+    <w:p>
+      <w:r>
+        <w:rPr>
+          <w:rFonts w:hint="eastAsia"/>
+        </w:rPr>
+        <w:t>这个宏等于1，因为PIT</w:t>
+      </w:r>
+      <w:r>
+        <w:t>0</w:t>
+      </w:r>
+      <w:r>
+        <w:rPr>
+          <w:rFonts w:hint="eastAsia"/>
+        </w:rPr>
+        <w:t>配置的时钟是0</w:t>
+      </w:r>
+    </w:p>
+    <w:p/>
+    <w:p>
+      <w:r>
+        <w:rPr>
+          <w:rFonts w:hint="eastAsia"/>
+        </w:rPr>
+        <w:t>结论：</w:t>
+      </w:r>
+    </w:p>
+    <w:p>
+      <w:pPr>
+        <w:rPr>
+          <w:rFonts w:hint="eastAsia"/>
+        </w:rPr>
+      </w:pPr>
+      <w:proofErr w:type="spellStart"/>
+      <w:r>
+        <w:rPr>
+          <w:rFonts w:ascii="Consolas" w:hAnsi="Consolas" w:cs="Consolas"/>
+          <w:color w:val="000000"/>
+          <w:kern w:val="0"/>
+          <w:sz w:val="20"/>
+          <w:szCs w:val="20"/>
+          <w:shd w:val="clear" w:color="auto" w:fill="DBEBCC"/>
+        </w:rPr>
+        <w:t>Stm_Ip_StartTimer</w:t>
+      </w:r>
+      <w:proofErr w:type="spellEnd"/>
+      <w:r>
+        <w:rPr>
+          <w:rFonts w:ascii="Consolas" w:hAnsi="Consolas" w:cs="Consolas" w:hint="eastAsia"/>
+          <w:color w:val="000000"/>
+          <w:kern w:val="0"/>
+          <w:sz w:val="20"/>
+          <w:szCs w:val="20"/>
+          <w:shd w:val="clear" w:color="auto" w:fill="DBEBCC"/>
+        </w:rPr>
+        <w:t>(</w:t>
+      </w:r>
+      <w:r>
+        <w:rPr>
+          <w:rFonts w:ascii="Consolas" w:hAnsi="Consolas" w:cs="Consolas"/>
+          <w:color w:val="000000"/>
+          <w:kern w:val="0"/>
+          <w:sz w:val="20"/>
+          <w:szCs w:val="20"/>
+          <w:shd w:val="clear" w:color="auto" w:fill="DBEBCC"/>
+        </w:rPr>
+        <w:t xml:space="preserve">)  </w:t>
+      </w:r>
+      <w:r>
+        <w:rPr>
+          <w:rFonts w:ascii="Consolas" w:hAnsi="Consolas" w:cs="Consolas" w:hint="eastAsia"/>
+          <w:color w:val="000000"/>
+          <w:kern w:val="0"/>
+          <w:sz w:val="20"/>
+          <w:szCs w:val="20"/>
+          <w:shd w:val="clear" w:color="auto" w:fill="DBEBCC"/>
+        </w:rPr>
+        <w:t>这个函数不应该我去调用</w:t>
+      </w:r>
+    </w:p>
+    <w:p>
+      <w:r>
+        <w:rPr>
+          <w:rFonts w:hint="eastAsia"/>
+        </w:rPr>
+        <w:t>我应该调用的是：</w:t>
+      </w:r>
+    </w:p>
+    <w:p>
+      <w:pPr>
+        <w:rPr>
+          <w:rFonts w:hint="eastAsia"/>
+        </w:rPr>
+      </w:pPr>
+    </w:p>
+    <w:p>
+      <w:r>
+        <w:rPr>
+          <w:noProof/>
+        </w:rPr>
+        <w:drawing>
+          <wp:inline distT="0" distB="0" distL="0" distR="0" wp14:anchorId="6DD63F88" wp14:editId="0D998536">
+            <wp:extent cx="5274310" cy="921385"/>
+            <wp:effectExtent l="0" t="0" r="2540" b="0"/>
+            <wp:docPr id="39" name="图片 39"/>
+            <wp:cNvGraphicFramePr>
+              <a:graphicFrameLocks xmlns:a="http://schemas.openxmlformats.org/drawingml/2006/main" noChangeAspect="1"/>
+            </wp:cNvGraphicFramePr>
+            <a:graphic xmlns:a="http://schemas.openxmlformats.org/drawingml/2006/main">
+              <a:graphicData uri="http://schemas.openxmlformats.org/drawingml/2006/picture">
+                <pic:pic xmlns:pic="http://schemas.openxmlformats.org/drawingml/2006/picture">
+                  <pic:nvPicPr>
+                    <pic:cNvPr id="1" name=""/>
+                    <pic:cNvPicPr/>
+                  </pic:nvPicPr>
+                  <pic:blipFill>
+                    <a:blip r:embed="rId42"/>
+                    <a:stretch>
+                      <a:fillRect/>
+                    </a:stretch>
+                  </pic:blipFill>
+                  <pic:spPr>
+                    <a:xfrm>
+                      <a:off x="0" y="0"/>
+                      <a:ext cx="5274310" cy="921385"/>
+                    </a:xfrm>
+                    <a:prstGeom prst="rect">
+                      <a:avLst/>
+                    </a:prstGeom>
+                  </pic:spPr>
+                </pic:pic>
+              </a:graphicData>
+            </a:graphic>
+          </wp:inline>
+        </w:drawing>
+      </w:r>
+    </w:p>
+    <w:p>
+      <w:r>
+        <w:rPr>
+          <w:rFonts w:hint="eastAsia"/>
+        </w:rPr>
+        <w:t>以此来初始化定时器。</w:t>
+      </w:r>
+    </w:p>
+    <w:p/>
+    <w:p>
+      <w:r>
+        <w:rPr>
+          <w:rFonts w:hint="eastAsia"/>
+        </w:rPr>
+        <w:t>但新的问题出现了，STM</w:t>
+      </w:r>
+      <w:r>
+        <w:t>0</w:t>
+      </w:r>
+      <w:r>
+        <w:rPr>
+          <w:rFonts w:hint="eastAsia"/>
+        </w:rPr>
+        <w:t>的中断就进了2次，之后不进了。。。</w:t>
+      </w:r>
+    </w:p>
+    <w:p>
+      <w:pPr>
+        <w:rPr>
+          <w:rFonts w:hint="eastAsia"/>
+        </w:rPr>
+      </w:pPr>
+      <w:r>
+        <w:rPr>
+          <w:rFonts w:hint="eastAsia"/>
+        </w:rPr>
+        <w:t>有时候就1次。</w:t>
+      </w:r>
+      <w:bookmarkStart w:id="0" w:name="_GoBack"/>
+      <w:bookmarkEnd w:id="0"/>
+    </w:p>
+    <w:p>
+      <w:pPr>
+        <w:rPr>
+          <w:rFonts w:hint="eastAsia"/>
+        </w:rPr>
+      </w:pPr>
+      <w:r>
+        <w:rPr>
+          <w:rFonts w:hint="eastAsia"/>
+        </w:rPr>
+        <w:t>PIT</w:t>
+      </w:r>
+      <w:r>
+        <w:t>0</w:t>
+      </w:r>
+      <w:r>
+        <w:rPr>
+          <w:rFonts w:hint="eastAsia"/>
+        </w:rPr>
+        <w:t>的定时器倒是一直在进中断。</w:t>
+      </w:r>
+    </w:p>
+    <w:p/>
+    <w:p/>
+    <w:p/>
+    <w:p/>
+    <w:p/>
+    <w:p/>
+    <w:p/>
+    <w:p/>
+    <w:p/>
     <w:p>
       <w:pPr>
         <w:rPr>

</xml_diff>